<commit_message>
changes discussed in the reply to silvias mail
</commit_message>
<xml_diff>
--- a/docs/index.docx
+++ b/docs/index.docx
@@ -268,7 +268,7 @@
         </w:numPr>
       </w:pPr>
       <w:r>
-        <w:t xml:space="preserve">LA (Fascination)</w:t>
+        <w:t xml:space="preserve">FA (Fascination)</w:t>
       </w:r>
     </w:p>
     <w:p>
@@ -370,7 +370,7 @@
         </w:numPr>
       </w:pPr>
       <w:r>
-        <w:t xml:space="preserve">LA (Fascination) and BA (Being Away) show similarity (see PC1-PC3)</w:t>
+        <w:t xml:space="preserve">FA (Fascination) and BA (Being Away) show similarity (see PC1-PC3)</w:t>
       </w:r>
     </w:p>
     <w:p>

</xml_diff>

<commit_message>
removed LOC*vars from mlr3 as well
</commit_message>
<xml_diff>
--- a/docs/index.docx
+++ b/docs/index.docx
@@ -1277,7 +1277,7 @@
               <w:jc w:val="center"/>
             </w:pPr>
             <w:r>
-              <w:t xml:space="preserve">-0.005</w:t>
+              <w:t xml:space="preserve">-0.006</w:t>
             </w:r>
           </w:p>
         </w:tc>
@@ -1289,7 +1289,7 @@
               <w:jc w:val="center"/>
             </w:pPr>
             <w:r>
-              <w:t xml:space="preserve">0.006</w:t>
+              <w:t xml:space="preserve">0.005</w:t>
             </w:r>
           </w:p>
         </w:tc>
@@ -1325,7 +1325,7 @@
               <w:jc w:val="center"/>
             </w:pPr>
             <w:r>
-              <w:t xml:space="preserve">0.027</w:t>
+              <w:t xml:space="preserve">0.028</w:t>
             </w:r>
           </w:p>
         </w:tc>
@@ -1413,6 +1413,30 @@
               <w:jc w:val="center"/>
             </w:pPr>
             <w:r>
+              <w:t xml:space="preserve">0.251***</w:t>
+            </w:r>
+          </w:p>
+        </w:tc>
+        <w:tc>
+          <w:tcPr/>
+          <w:p>
+            <w:pPr>
+              <w:pStyle w:val="Compact"/>
+              <w:jc w:val="center"/>
+            </w:pPr>
+            <w:r>
+              <w:t xml:space="preserve">0.265***</w:t>
+            </w:r>
+          </w:p>
+        </w:tc>
+        <w:tc>
+          <w:tcPr/>
+          <w:p>
+            <w:pPr>
+              <w:pStyle w:val="Compact"/>
+              <w:jc w:val="center"/>
+            </w:pPr>
+            <w:r>
               <w:t xml:space="preserve">0.252***</w:t>
             </w:r>
           </w:p>
@@ -1425,7 +1449,7 @@
               <w:jc w:val="center"/>
             </w:pPr>
             <w:r>
-              <w:t xml:space="preserve">0.266***</w:t>
+              <w:t xml:space="preserve">0.058</w:t>
             </w:r>
           </w:p>
         </w:tc>
@@ -1437,31 +1461,7 @@
               <w:jc w:val="center"/>
             </w:pPr>
             <w:r>
-              <w:t xml:space="preserve">0.252***</w:t>
-            </w:r>
-          </w:p>
-        </w:tc>
-        <w:tc>
-          <w:tcPr/>
-          <w:p>
-            <w:pPr>
-              <w:pStyle w:val="Compact"/>
-              <w:jc w:val="center"/>
-            </w:pPr>
-            <w:r>
-              <w:t xml:space="preserve">0.058</w:t>
-            </w:r>
-          </w:p>
-        </w:tc>
-        <w:tc>
-          <w:tcPr/>
-          <w:p>
-            <w:pPr>
-              <w:pStyle w:val="Compact"/>
-              <w:jc w:val="center"/>
-            </w:pPr>
-            <w:r>
-              <w:t xml:space="preserve">0.270***</w:t>
+              <w:t xml:space="preserve">0.269***</w:t>
             </w:r>
           </w:p>
         </w:tc>
@@ -1577,7 +1577,7 @@
               <w:jc w:val="center"/>
             </w:pPr>
             <w:r>
-              <w:t xml:space="preserve">-0.114**</w:t>
+              <w:t xml:space="preserve">-0.113**</w:t>
             </w:r>
           </w:p>
         </w:tc>
@@ -1611,7 +1611,7 @@
               <w:jc w:val="center"/>
             </w:pPr>
             <w:r>
-              <w:t xml:space="preserve">0.212***</w:t>
+              <w:t xml:space="preserve">0.213***</w:t>
             </w:r>
           </w:p>
         </w:tc>
@@ -1623,7 +1623,7 @@
               <w:jc w:val="center"/>
             </w:pPr>
             <w:r>
-              <w:t xml:space="preserve">0.170***</w:t>
+              <w:t xml:space="preserve">0.171***</w:t>
             </w:r>
           </w:p>
         </w:tc>
@@ -1709,7 +1709,7 @@
               <w:jc w:val="center"/>
             </w:pPr>
             <w:r>
-              <w:t xml:space="preserve">-0.013</w:t>
+              <w:t xml:space="preserve">-0.012</w:t>
             </w:r>
           </w:p>
         </w:tc>
@@ -1967,7 +1967,7 @@
         <w:rPr>
           <w:rStyle w:val="VerbatimChar"/>
         </w:rPr>
-        <w:t xml:space="preserve">-3.371 -0.430  0.182  0.698  1.989 </w:t>
+        <w:t xml:space="preserve">-3.347 -0.426  0.178  0.682  1.874 </w:t>
       </w:r>
       <w:r>
         <w:br/>
@@ -1988,70 +1988,88 @@
         <w:rPr>
           <w:rStyle w:val="VerbatimChar"/>
         </w:rPr>
-        <w:t xml:space="preserve">                  Estimate Std. Error t value Pr(&gt;|t|)    </w:t>
-      </w:r>
-      <w:r>
-        <w:br/>
-      </w:r>
-      <w:r>
-        <w:rPr>
-          <w:rStyle w:val="VerbatimChar"/>
-        </w:rPr>
-        <w:t xml:space="preserve">(Intercept)        -0.1690     0.0946   -1.79  0.07452 .  </w:t>
-      </w:r>
-      <w:r>
-        <w:br/>
-      </w:r>
-      <w:r>
-        <w:rPr>
-          <w:rStyle w:val="VerbatimChar"/>
-        </w:rPr>
-        <w:t xml:space="preserve">HM_NDVI             0.1581     0.0413    3.83  0.00015 ***</w:t>
-      </w:r>
-      <w:r>
-        <w:br/>
-      </w:r>
-      <w:r>
-        <w:rPr>
-          <w:rStyle w:val="VerbatimChar"/>
-        </w:rPr>
-        <w:t xml:space="preserve">LANGGerman          0.2232     0.1064    2.10  0.03633 *  </w:t>
-      </w:r>
-      <w:r>
-        <w:br/>
-      </w:r>
-      <w:r>
-        <w:rPr>
-          <w:rStyle w:val="VerbatimChar"/>
-        </w:rPr>
-        <w:t xml:space="preserve">LANGItalian         0.0028     0.1965    0.01  0.98866    </w:t>
-      </w:r>
-      <w:r>
-        <w:br/>
-      </w:r>
-      <w:r>
-        <w:rPr>
-          <w:rStyle w:val="VerbatimChar"/>
-        </w:rPr>
-        <w:t xml:space="preserve">SPEED_log          -0.0720     0.0414   -1.74  0.08277 .  </w:t>
-      </w:r>
-      <w:r>
-        <w:br/>
-      </w:r>
-      <w:r>
-        <w:rPr>
-          <w:rStyle w:val="VerbatimChar"/>
-        </w:rPr>
-        <w:t xml:space="preserve">JNYTIME_sqrt        0.1272     0.0415    3.07  0.00226 ** </w:t>
-      </w:r>
-      <w:r>
-        <w:br/>
-      </w:r>
-      <w:r>
-        <w:rPr>
-          <w:rStyle w:val="VerbatimChar"/>
-        </w:rPr>
-        <w:t xml:space="preserve">HM_NDVI:SPEED_log  -0.1848     0.0422   -4.38  1.4e-05 ***</w:t>
+        <w:t xml:space="preserve">                       Estimate Std. Error t value Pr(&gt;|t|)    </w:t>
+      </w:r>
+      <w:r>
+        <w:br/>
+      </w:r>
+      <w:r>
+        <w:rPr>
+          <w:rStyle w:val="VerbatimChar"/>
+        </w:rPr>
+        <w:t xml:space="preserve">(Intercept)             -0.2041     0.0859   -2.37   0.0179 *  </w:t>
+      </w:r>
+      <w:r>
+        <w:br/>
+      </w:r>
+      <w:r>
+        <w:rPr>
+          <w:rStyle w:val="VerbatimChar"/>
+        </w:rPr>
+        <w:t xml:space="preserve">HM_NDVI                  0.1572     0.0386    4.07  5.4e-05 ***</w:t>
+      </w:r>
+      <w:r>
+        <w:br/>
+      </w:r>
+      <w:r>
+        <w:rPr>
+          <w:rStyle w:val="VerbatimChar"/>
+        </w:rPr>
+        <w:t xml:space="preserve">LANGGerman               0.2689     0.0972    2.77   0.0058 ** </w:t>
+      </w:r>
+      <w:r>
+        <w:br/>
+      </w:r>
+      <w:r>
+        <w:rPr>
+          <w:rStyle w:val="VerbatimChar"/>
+        </w:rPr>
+        <w:t xml:space="preserve">LANGItalian             -0.0768     0.1825   -0.42   0.6740    </w:t>
+      </w:r>
+      <w:r>
+        <w:br/>
+      </w:r>
+      <w:r>
+        <w:rPr>
+          <w:rStyle w:val="VerbatimChar"/>
+        </w:rPr>
+        <w:t xml:space="preserve">SPEED_log               -0.1112     0.0416   -2.67   0.0077 ** </w:t>
+      </w:r>
+      <w:r>
+        <w:br/>
+      </w:r>
+      <w:r>
+        <w:rPr>
+          <w:rStyle w:val="VerbatimChar"/>
+        </w:rPr>
+        <w:t xml:space="preserve">JNYTIME_sqrt             0.1059     0.0406    2.61   0.0094 ** </w:t>
+      </w:r>
+      <w:r>
+        <w:br/>
+      </w:r>
+      <w:r>
+        <w:rPr>
+          <w:rStyle w:val="VerbatimChar"/>
+        </w:rPr>
+        <w:t xml:space="preserve">HM_NDVI:SPEED_log       -0.1619     0.0399   -4.05  5.7e-05 ***</w:t>
+      </w:r>
+      <w:r>
+        <w:br/>
+      </w:r>
+      <w:r>
+        <w:rPr>
+          <w:rStyle w:val="VerbatimChar"/>
+        </w:rPr>
+        <w:t xml:space="preserve">HM_NDVI:JNYTIME_sqrt    -0.1194     0.0395   -3.02   0.0026 ** </w:t>
+      </w:r>
+      <w:r>
+        <w:br/>
+      </w:r>
+      <w:r>
+        <w:rPr>
+          <w:rStyle w:val="VerbatimChar"/>
+        </w:rPr>
+        <w:t xml:space="preserve">SPEED_log:JNYTIME_sqrt  -0.0854     0.0394   -2.16   0.0308 *  </w:t>
       </w:r>
       <w:r>
         <w:br/>
@@ -2081,25 +2099,25 @@
         <w:rPr>
           <w:rStyle w:val="VerbatimChar"/>
         </w:rPr>
-        <w:t xml:space="preserve">Residual standard error: 0.958 on 536 degrees of freedom</w:t>
-      </w:r>
-      <w:r>
-        <w:br/>
-      </w:r>
-      <w:r>
-        <w:rPr>
-          <w:rStyle w:val="VerbatimChar"/>
-        </w:rPr>
-        <w:t xml:space="preserve">Multiple R-squared:  0.0917,    Adjusted R-squared:  0.0815 </w:t>
-      </w:r>
-      <w:r>
-        <w:br/>
-      </w:r>
-      <w:r>
-        <w:rPr>
-          <w:rStyle w:val="VerbatimChar"/>
-        </w:rPr>
-        <w:t xml:space="preserve">F-statistic: 9.02 on 6 and 536 DF,  p-value: 2.09e-09</w:t>
+        <w:t xml:space="preserve">Residual standard error: 0.951 on 601 degrees of freedom</w:t>
+      </w:r>
+      <w:r>
+        <w:br/>
+      </w:r>
+      <w:r>
+        <w:rPr>
+          <w:rStyle w:val="VerbatimChar"/>
+        </w:rPr>
+        <w:t xml:space="preserve">Multiple R-squared:  0.108, Adjusted R-squared:  0.0963 </w:t>
+      </w:r>
+      <w:r>
+        <w:br/>
+      </w:r>
+      <w:r>
+        <w:rPr>
+          <w:rStyle w:val="VerbatimChar"/>
+        </w:rPr>
+        <w:t xml:space="preserve">F-statistic: 9.11 on 8 and 601 DF,  p-value: 7.29e-12</w:t>
       </w:r>
     </w:p>
     <w:p>
@@ -2236,7 +2254,7 @@
         <w:rPr>
           <w:rStyle w:val="VerbatimChar"/>
         </w:rPr>
-        <w:t xml:space="preserve">-2.5097 -0.7495 -0.0467  0.6473  2.8683 </w:t>
+        <w:t xml:space="preserve">-1.9524 -0.7719 -0.0133  0.6588  2.8255 </w:t>
       </w:r>
       <w:r>
         <w:br/>
@@ -2257,70 +2275,52 @@
         <w:rPr>
           <w:rStyle w:val="VerbatimChar"/>
         </w:rPr>
-        <w:t xml:space="preserve">                      Estimate Std. Error t value Pr(&gt;|t|)    </w:t>
-      </w:r>
-      <w:r>
-        <w:br/>
-      </w:r>
-      <w:r>
-        <w:rPr>
-          <w:rStyle w:val="VerbatimChar"/>
-        </w:rPr>
-        <w:t xml:space="preserve">(Intercept)           -0.03379    0.08896   -0.38  0.70426    </w:t>
-      </w:r>
-      <w:r>
-        <w:br/>
-      </w:r>
-      <w:r>
-        <w:rPr>
-          <w:rStyle w:val="VerbatimChar"/>
-        </w:rPr>
-        <w:t xml:space="preserve">HM_NOISE               0.23846    0.03916    6.09  2.2e-09 ***</w:t>
-      </w:r>
-      <w:r>
-        <w:br/>
-      </w:r>
-      <w:r>
-        <w:rPr>
-          <w:rStyle w:val="VerbatimChar"/>
-        </w:rPr>
-        <w:t xml:space="preserve">LANGGerman            -0.00494    0.09968   -0.05  0.96047    </w:t>
-      </w:r>
-      <w:r>
-        <w:br/>
-      </w:r>
-      <w:r>
-        <w:rPr>
-          <w:rStyle w:val="VerbatimChar"/>
-        </w:rPr>
-        <w:t xml:space="preserve">LANGItalian            0.62198    0.18667    3.33  0.00092 ***</w:t>
-      </w:r>
-      <w:r>
-        <w:br/>
-      </w:r>
-      <w:r>
-        <w:rPr>
-          <w:rStyle w:val="VerbatimChar"/>
-        </w:rPr>
-        <w:t xml:space="preserve">SPEED_log             -0.06326    0.03902   -1.62  0.10552    </w:t>
-      </w:r>
-      <w:r>
-        <w:br/>
-      </w:r>
-      <w:r>
-        <w:rPr>
-          <w:rStyle w:val="VerbatimChar"/>
-        </w:rPr>
-        <w:t xml:space="preserve">JNYTIME_sqrt          -0.31956    0.03936   -8.12  3.2e-15 ***</w:t>
-      </w:r>
-      <w:r>
-        <w:br/>
-      </w:r>
-      <w:r>
-        <w:rPr>
-          <w:rStyle w:val="VerbatimChar"/>
-        </w:rPr>
-        <w:t xml:space="preserve">HM_NOISE:JNYTIME_sqrt -0.03423    0.04070   -0.84  0.40061    </w:t>
+        <w:t xml:space="preserve">                       Estimate Std. Error t value Pr(&gt;|t|)    </w:t>
+      </w:r>
+      <w:r>
+        <w:br/>
+      </w:r>
+      <w:r>
+        <w:rPr>
+          <w:rStyle w:val="VerbatimChar"/>
+        </w:rPr>
+        <w:t xml:space="preserve">(Intercept)           -0.000822   0.037211   -0.02    0.982    </w:t>
+      </w:r>
+      <w:r>
+        <w:br/>
+      </w:r>
+      <w:r>
+        <w:rPr>
+          <w:rStyle w:val="VerbatimChar"/>
+        </w:rPr>
+        <w:t xml:space="preserve">HM_NOISE               0.240824   0.037282    6.46  2.2e-10 ***</w:t>
+      </w:r>
+      <w:r>
+        <w:br/>
+      </w:r>
+      <w:r>
+        <w:rPr>
+          <w:rStyle w:val="VerbatimChar"/>
+        </w:rPr>
+        <w:t xml:space="preserve">SPEED_log             -0.065753   0.037374   -1.76    0.079 .  </w:t>
+      </w:r>
+      <w:r>
+        <w:br/>
+      </w:r>
+      <w:r>
+        <w:rPr>
+          <w:rStyle w:val="VerbatimChar"/>
+        </w:rPr>
+        <w:t xml:space="preserve">JNYTIME_sqrt          -0.314663   0.037380   -8.42  2.8e-16 ***</w:t>
+      </w:r>
+      <w:r>
+        <w:br/>
+      </w:r>
+      <w:r>
+        <w:rPr>
+          <w:rStyle w:val="VerbatimChar"/>
+        </w:rPr>
+        <w:t xml:space="preserve">HM_NOISE:JNYTIME_sqrt -0.037327   0.036309   -1.03    0.304    </w:t>
       </w:r>
       <w:r>
         <w:br/>
@@ -2350,25 +2350,25 @@
         <w:rPr>
           <w:rStyle w:val="VerbatimChar"/>
         </w:rPr>
-        <w:t xml:space="preserve">Residual standard error: 0.904 on 536 degrees of freedom</w:t>
-      </w:r>
-      <w:r>
-        <w:br/>
-      </w:r>
-      <w:r>
-        <w:rPr>
-          <w:rStyle w:val="VerbatimChar"/>
-        </w:rPr>
-        <w:t xml:space="preserve">Multiple R-squared:  0.193, Adjusted R-squared:  0.184 </w:t>
-      </w:r>
-      <w:r>
-        <w:br/>
-      </w:r>
-      <w:r>
-        <w:rPr>
-          <w:rStyle w:val="VerbatimChar"/>
-        </w:rPr>
-        <w:t xml:space="preserve">F-statistic: 21.3 on 6 and 536 DF,  p-value: &lt;2e-16</w:t>
+        <w:t xml:space="preserve">Residual standard error: 0.919 on 605 degrees of freedom</w:t>
+      </w:r>
+      <w:r>
+        <w:br/>
+      </w:r>
+      <w:r>
+        <w:rPr>
+          <w:rStyle w:val="VerbatimChar"/>
+        </w:rPr>
+        <w:t xml:space="preserve">Multiple R-squared:  0.161, Adjusted R-squared:  0.156 </w:t>
+      </w:r>
+      <w:r>
+        <w:br/>
+      </w:r>
+      <w:r>
+        <w:rPr>
+          <w:rStyle w:val="VerbatimChar"/>
+        </w:rPr>
+        <w:t xml:space="preserve">F-statistic: 29.1 on 4 and 605 DF,  p-value: &lt;2e-16</w:t>
       </w:r>
     </w:p>
     <w:p>

</xml_diff>

<commit_message>
minor changes in figure designs
</commit_message>
<xml_diff>
--- a/docs/index.docx
+++ b/docs/index.docx
@@ -1277,7 +1277,7 @@
               <w:jc w:val="center"/>
             </w:pPr>
             <w:r>
-              <w:t xml:space="preserve">-0.005</w:t>
+              <w:t xml:space="preserve">-0.006</w:t>
             </w:r>
           </w:p>
         </w:tc>
@@ -1289,7 +1289,7 @@
               <w:jc w:val="center"/>
             </w:pPr>
             <w:r>
-              <w:t xml:space="preserve">0.006</w:t>
+              <w:t xml:space="preserve">0.005</w:t>
             </w:r>
           </w:p>
         </w:tc>
@@ -1325,7 +1325,7 @@
               <w:jc w:val="center"/>
             </w:pPr>
             <w:r>
-              <w:t xml:space="preserve">0.027</w:t>
+              <w:t xml:space="preserve">0.028</w:t>
             </w:r>
           </w:p>
         </w:tc>
@@ -1413,6 +1413,30 @@
               <w:jc w:val="center"/>
             </w:pPr>
             <w:r>
+              <w:t xml:space="preserve">0.251***</w:t>
+            </w:r>
+          </w:p>
+        </w:tc>
+        <w:tc>
+          <w:tcPr/>
+          <w:p>
+            <w:pPr>
+              <w:pStyle w:val="Compact"/>
+              <w:jc w:val="center"/>
+            </w:pPr>
+            <w:r>
+              <w:t xml:space="preserve">0.265***</w:t>
+            </w:r>
+          </w:p>
+        </w:tc>
+        <w:tc>
+          <w:tcPr/>
+          <w:p>
+            <w:pPr>
+              <w:pStyle w:val="Compact"/>
+              <w:jc w:val="center"/>
+            </w:pPr>
+            <w:r>
               <w:t xml:space="preserve">0.252***</w:t>
             </w:r>
           </w:p>
@@ -1425,7 +1449,7 @@
               <w:jc w:val="center"/>
             </w:pPr>
             <w:r>
-              <w:t xml:space="preserve">0.266***</w:t>
+              <w:t xml:space="preserve">0.058</w:t>
             </w:r>
           </w:p>
         </w:tc>
@@ -1437,31 +1461,7 @@
               <w:jc w:val="center"/>
             </w:pPr>
             <w:r>
-              <w:t xml:space="preserve">0.252***</w:t>
-            </w:r>
-          </w:p>
-        </w:tc>
-        <w:tc>
-          <w:tcPr/>
-          <w:p>
-            <w:pPr>
-              <w:pStyle w:val="Compact"/>
-              <w:jc w:val="center"/>
-            </w:pPr>
-            <w:r>
-              <w:t xml:space="preserve">0.058</w:t>
-            </w:r>
-          </w:p>
-        </w:tc>
-        <w:tc>
-          <w:tcPr/>
-          <w:p>
-            <w:pPr>
-              <w:pStyle w:val="Compact"/>
-              <w:jc w:val="center"/>
-            </w:pPr>
-            <w:r>
-              <w:t xml:space="preserve">0.270***</w:t>
+              <w:t xml:space="preserve">0.269***</w:t>
             </w:r>
           </w:p>
         </w:tc>
@@ -1577,7 +1577,7 @@
               <w:jc w:val="center"/>
             </w:pPr>
             <w:r>
-              <w:t xml:space="preserve">-0.114**</w:t>
+              <w:t xml:space="preserve">-0.113**</w:t>
             </w:r>
           </w:p>
         </w:tc>
@@ -1611,7 +1611,7 @@
               <w:jc w:val="center"/>
             </w:pPr>
             <w:r>
-              <w:t xml:space="preserve">0.212***</w:t>
+              <w:t xml:space="preserve">0.213***</w:t>
             </w:r>
           </w:p>
         </w:tc>
@@ -1623,7 +1623,7 @@
               <w:jc w:val="center"/>
             </w:pPr>
             <w:r>
-              <w:t xml:space="preserve">0.170***</w:t>
+              <w:t xml:space="preserve">0.171***</w:t>
             </w:r>
           </w:p>
         </w:tc>
@@ -1709,7 +1709,7 @@
               <w:jc w:val="center"/>
             </w:pPr>
             <w:r>
-              <w:t xml:space="preserve">-0.013</w:t>
+              <w:t xml:space="preserve">-0.012</w:t>
             </w:r>
           </w:p>
         </w:tc>
@@ -2564,7 +2564,7 @@
               <w:jc w:val="center"/>
             </w:pPr>
             <w:pPr>
-              <w:jc w:val="start"/>
+              <w:jc w:val="left"/>
               <w:spacing w:before="200"/>
               <w:pStyle w:val="ImageCaption"/>
             </w:pPr>

</xml_diff>

<commit_message>
v1.7 included final datasets
</commit_message>
<xml_diff>
--- a/docs/index.docx
+++ b/docs/index.docx
@@ -1277,6 +1277,42 @@
               <w:jc w:val="center"/>
             </w:pPr>
             <w:r>
+              <w:t xml:space="preserve">-0.005</w:t>
+            </w:r>
+          </w:p>
+        </w:tc>
+        <w:tc>
+          <w:tcPr/>
+          <w:p>
+            <w:pPr>
+              <w:pStyle w:val="Compact"/>
+              <w:jc w:val="center"/>
+            </w:pPr>
+            <w:r>
+              <w:t xml:space="preserve">0.006</w:t>
+            </w:r>
+          </w:p>
+        </w:tc>
+        <w:tc>
+          <w:tcPr/>
+          <w:p>
+            <w:pPr>
+              <w:pStyle w:val="Compact"/>
+              <w:jc w:val="center"/>
+            </w:pPr>
+            <w:r>
+              <w:t xml:space="preserve">-0.008</w:t>
+            </w:r>
+          </w:p>
+        </w:tc>
+        <w:tc>
+          <w:tcPr/>
+          <w:p>
+            <w:pPr>
+              <w:pStyle w:val="Compact"/>
+              <w:jc w:val="center"/>
+            </w:pPr>
+            <w:r>
               <w:t xml:space="preserve">-0.006</w:t>
             </w:r>
           </w:p>
@@ -1289,43 +1325,7 @@
               <w:jc w:val="center"/>
             </w:pPr>
             <w:r>
-              <w:t xml:space="preserve">0.005</w:t>
-            </w:r>
-          </w:p>
-        </w:tc>
-        <w:tc>
-          <w:tcPr/>
-          <w:p>
-            <w:pPr>
-              <w:pStyle w:val="Compact"/>
-              <w:jc w:val="center"/>
-            </w:pPr>
-            <w:r>
-              <w:t xml:space="preserve">-0.008</w:t>
-            </w:r>
-          </w:p>
-        </w:tc>
-        <w:tc>
-          <w:tcPr/>
-          <w:p>
-            <w:pPr>
-              <w:pStyle w:val="Compact"/>
-              <w:jc w:val="center"/>
-            </w:pPr>
-            <w:r>
-              <w:t xml:space="preserve">-0.006</w:t>
-            </w:r>
-          </w:p>
-        </w:tc>
-        <w:tc>
-          <w:tcPr/>
-          <w:p>
-            <w:pPr>
-              <w:pStyle w:val="Compact"/>
-              <w:jc w:val="center"/>
-            </w:pPr>
-            <w:r>
-              <w:t xml:space="preserve">0.028</w:t>
+              <w:t xml:space="preserve">0.027</w:t>
             </w:r>
           </w:p>
         </w:tc>
@@ -1413,7 +1413,7 @@
               <w:jc w:val="center"/>
             </w:pPr>
             <w:r>
-              <w:t xml:space="preserve">0.251***</w:t>
+              <w:t xml:space="preserve">0.252***</w:t>
             </w:r>
           </w:p>
         </w:tc>
@@ -1425,7 +1425,7 @@
               <w:jc w:val="center"/>
             </w:pPr>
             <w:r>
-              <w:t xml:space="preserve">0.265***</w:t>
+              <w:t xml:space="preserve">0.266***</w:t>
             </w:r>
           </w:p>
         </w:tc>
@@ -1461,7 +1461,7 @@
               <w:jc w:val="center"/>
             </w:pPr>
             <w:r>
-              <w:t xml:space="preserve">0.269***</w:t>
+              <w:t xml:space="preserve">0.270***</w:t>
             </w:r>
           </w:p>
         </w:tc>
@@ -1577,7 +1577,7 @@
               <w:jc w:val="center"/>
             </w:pPr>
             <w:r>
-              <w:t xml:space="preserve">-0.113**</w:t>
+              <w:t xml:space="preserve">-0.114**</w:t>
             </w:r>
           </w:p>
         </w:tc>
@@ -1611,7 +1611,7 @@
               <w:jc w:val="center"/>
             </w:pPr>
             <w:r>
-              <w:t xml:space="preserve">0.213***</w:t>
+              <w:t xml:space="preserve">0.212***</w:t>
             </w:r>
           </w:p>
         </w:tc>
@@ -1623,7 +1623,7 @@
               <w:jc w:val="center"/>
             </w:pPr>
             <w:r>
-              <w:t xml:space="preserve">0.171***</w:t>
+              <w:t xml:space="preserve">0.170***</w:t>
             </w:r>
           </w:p>
         </w:tc>
@@ -1709,7 +1709,7 @@
               <w:jc w:val="center"/>
             </w:pPr>
             <w:r>
-              <w:t xml:space="preserve">-0.012</w:t>
+              <w:t xml:space="preserve">-0.013</w:t>
             </w:r>
           </w:p>
         </w:tc>

</xml_diff>